<commit_message>
Edit Assertted to in defect report 64
</commit_message>
<xml_diff>
--- a/Defect Reports/Closed/Defect Report Test Case64.docx
+++ b/Defect Reports/Closed/Defect Report Test Case64.docx
@@ -241,17 +241,7 @@
           <w:sz w:val="32"/>
           <w:szCs w:val="32"/>
         </w:rPr>
-        <w:t xml:space="preserve"> </w:t>
-      </w:r>
-      <w:r>
-        <w:rPr>
-          <w:rFonts w:ascii="Calibri" w:eastAsia="Calibri" w:hAnsi="Calibri" w:cs="Calibri"/>
-          <w:b/>
-          <w:bCs/>
-          <w:sz w:val="32"/>
-          <w:szCs w:val="32"/>
-        </w:rPr>
-        <w:t>Omar Osama</w:t>
+        <w:t xml:space="preserve"> Malek</w:t>
       </w:r>
     </w:p>
     <w:p>
@@ -516,67 +506,7 @@
           <w:sz w:val="32"/>
           <w:szCs w:val="32"/>
         </w:rPr>
-        <w:t xml:space="preserve"> The </w:t>
-      </w:r>
-      <w:r>
-        <w:rPr>
-          <w:rFonts w:ascii="Calibri" w:eastAsia="Calibri" w:hAnsi="Calibri" w:cs="Calibri"/>
-          <w:b/>
-          <w:bCs/>
-          <w:sz w:val="32"/>
-          <w:szCs w:val="32"/>
-        </w:rPr>
-        <w:t>course</w:t>
-      </w:r>
-      <w:r>
-        <w:rPr>
-          <w:rFonts w:ascii="Calibri" w:eastAsia="Calibri" w:hAnsi="Calibri" w:cs="Calibri"/>
-          <w:b/>
-          <w:bCs/>
-          <w:sz w:val="32"/>
-          <w:szCs w:val="32"/>
-        </w:rPr>
-        <w:t xml:space="preserve"> </w:t>
-      </w:r>
-      <w:r>
-        <w:rPr>
-          <w:rFonts w:ascii="Calibri" w:eastAsia="Calibri" w:hAnsi="Calibri" w:cs="Calibri"/>
-          <w:b/>
-          <w:bCs/>
-          <w:sz w:val="32"/>
-          <w:szCs w:val="32"/>
-        </w:rPr>
-        <w:t>name</w:t>
-      </w:r>
-      <w:r>
-        <w:rPr>
-          <w:rFonts w:ascii="Calibri" w:eastAsia="Calibri" w:hAnsi="Calibri" w:cs="Calibri"/>
-          <w:b/>
-          <w:bCs/>
-          <w:sz w:val="32"/>
-          <w:szCs w:val="32"/>
-        </w:rPr>
-        <w:t xml:space="preserve"> must not </w:t>
-      </w:r>
-      <w:r>
-        <w:rPr>
-          <w:rFonts w:ascii="Calibri" w:eastAsia="Calibri" w:hAnsi="Calibri" w:cs="Calibri"/>
-          <w:b/>
-          <w:bCs/>
-          <w:sz w:val="32"/>
-          <w:szCs w:val="32"/>
-        </w:rPr>
-        <w:t>contain numbers</w:t>
-      </w:r>
-      <w:r>
-        <w:rPr>
-          <w:rFonts w:ascii="Calibri" w:eastAsia="Calibri" w:hAnsi="Calibri" w:cs="Calibri"/>
-          <w:b/>
-          <w:bCs/>
-          <w:sz w:val="32"/>
-          <w:szCs w:val="32"/>
-        </w:rPr>
-        <w:t>.</w:t>
+        <w:t xml:space="preserve"> The course name must not contain numbers.</w:t>
       </w:r>
     </w:p>
     <w:p>
@@ -967,6 +897,7 @@
         <w:rPr>
           <w:b/>
           <w:bCs/>
+          <w:noProof/>
           <w:sz w:val="40"/>
           <w:szCs w:val="40"/>
           <w:u w:val="single"/>

</xml_diff>

<commit_message>
Create defect report  for testcase 65
</commit_message>
<xml_diff>
--- a/Defect Reports/Closed/Defect Report Test Case64.docx
+++ b/Defect Reports/Closed/Defect Report Test Case64.docx
@@ -604,7 +604,27 @@
           <w:sz w:val="32"/>
           <w:szCs w:val="32"/>
         </w:rPr>
-        <w:t xml:space="preserve">course code </w:t>
+        <w:t xml:space="preserve">course </w:t>
+      </w:r>
+      <w:r>
+        <w:rPr>
+          <w:rFonts w:ascii="Calibri" w:eastAsia="Calibri" w:hAnsi="Calibri" w:cs="Calibri"/>
+          <w:b/>
+          <w:bCs/>
+          <w:sz w:val="32"/>
+          <w:szCs w:val="32"/>
+        </w:rPr>
+        <w:t>name</w:t>
+      </w:r>
+      <w:r>
+        <w:rPr>
+          <w:rFonts w:ascii="Calibri" w:eastAsia="Calibri" w:hAnsi="Calibri" w:cs="Calibri"/>
+          <w:b/>
+          <w:bCs/>
+          <w:sz w:val="32"/>
+          <w:szCs w:val="32"/>
+        </w:rPr>
+        <w:t xml:space="preserve"> </w:t>
       </w:r>
       <w:r>
         <w:rPr>

</xml_diff>

<commit_message>
update reports 64-67 and 80-87
fix bugs
</commit_message>
<xml_diff>
--- a/Defect Reports/Closed/Defect Report Test Case64.docx
+++ b/Defect Reports/Closed/Defect Report Test Case64.docx
@@ -138,7 +138,7 @@
           <w:sz w:val="32"/>
           <w:szCs w:val="32"/>
         </w:rPr>
-        <w:t>New</w:t>
+        <w:t>Fixed</w:t>
       </w:r>
     </w:p>
     <w:p>
@@ -896,6 +896,16 @@
           <w:szCs w:val="32"/>
         </w:rPr>
         <w:t xml:space="preserve"> </w:t>
+      </w:r>
+      <w:r>
+        <w:rPr>
+          <w:rFonts w:ascii="Calibri" w:eastAsia="Calibri" w:hAnsi="Calibri" w:cs="Calibri"/>
+          <w:b/>
+          <w:bCs/>
+          <w:sz w:val="32"/>
+          <w:szCs w:val="32"/>
+        </w:rPr>
+        <w:t>Malek</w:t>
       </w:r>
     </w:p>
     <w:p>
@@ -1032,6 +1042,50 @@
           <w:u w:val="single"/>
         </w:rPr>
       </w:pPr>
+      <w:r>
+        <w:rPr>
+          <w:b/>
+          <w:bCs/>
+          <w:sz w:val="40"/>
+          <w:szCs w:val="40"/>
+          <w:u w:val="single"/>
+        </w:rPr>
+        <w:drawing>
+          <wp:inline distT="0" distB="0" distL="0" distR="0" wp14:anchorId="3D875412" wp14:editId="5F2E556B">
+            <wp:extent cx="5943600" cy="2656205"/>
+            <wp:effectExtent l="0" t="0" r="0" b="0"/>
+            <wp:docPr id="802626049" name="Picture 1" descr="A picture containing text, screenshot, font&#10;&#10;Description automatically generated"/>
+            <wp:cNvGraphicFramePr>
+              <a:graphicFrameLocks xmlns:a="http://schemas.openxmlformats.org/drawingml/2006/main" noChangeAspect="1"/>
+            </wp:cNvGraphicFramePr>
+            <a:graphic xmlns:a="http://schemas.openxmlformats.org/drawingml/2006/main">
+              <a:graphicData uri="http://schemas.openxmlformats.org/drawingml/2006/picture">
+                <pic:pic xmlns:pic="http://schemas.openxmlformats.org/drawingml/2006/picture">
+                  <pic:nvPicPr>
+                    <pic:cNvPr id="802626049" name="Picture 1" descr="A picture containing text, screenshot, font&#10;&#10;Description automatically generated"/>
+                    <pic:cNvPicPr/>
+                  </pic:nvPicPr>
+                  <pic:blipFill>
+                    <a:blip r:embed="rId6"/>
+                    <a:stretch>
+                      <a:fillRect/>
+                    </a:stretch>
+                  </pic:blipFill>
+                  <pic:spPr>
+                    <a:xfrm>
+                      <a:off x="0" y="0"/>
+                      <a:ext cx="5943600" cy="2656205"/>
+                    </a:xfrm>
+                    <a:prstGeom prst="rect">
+                      <a:avLst/>
+                    </a:prstGeom>
+                  </pic:spPr>
+                </pic:pic>
+              </a:graphicData>
+            </a:graphic>
+          </wp:inline>
+        </w:drawing>
+      </w:r>
     </w:p>
     <w:p>
       <w:pPr>

</xml_diff>

<commit_message>
Close defects 64-67 and 80-87
</commit_message>
<xml_diff>
--- a/Defect Reports/Closed/Defect Report Test Case64.docx
+++ b/Defect Reports/Closed/Defect Report Test Case64.docx
@@ -176,7 +176,6 @@
         </w:rPr>
         <w:t xml:space="preserve"> </w:t>
       </w:r>
-      <w:proofErr w:type="spellStart"/>
       <w:r>
         <w:rPr>
           <w:rFonts w:ascii="Calibri" w:eastAsia="Calibri" w:hAnsi="Calibri" w:cs="Calibri"/>
@@ -187,7 +186,6 @@
         </w:rPr>
         <w:t>Zeyad</w:t>
       </w:r>
-      <w:proofErr w:type="spellEnd"/>
       <w:r>
         <w:rPr>
           <w:rFonts w:ascii="Calibri" w:eastAsia="Calibri" w:hAnsi="Calibri" w:cs="Calibri"/>
@@ -441,7 +439,6 @@
         </w:rPr>
         <w:t xml:space="preserve"> </w:t>
       </w:r>
-      <w:proofErr w:type="spellStart"/>
       <w:r>
         <w:rPr>
           <w:b/>
@@ -471,7 +468,6 @@
         </w:rPr>
         <w:t>xception</w:t>
       </w:r>
-      <w:proofErr w:type="spellEnd"/>
       <w:r>
         <w:rPr>
           <w:rFonts w:ascii="Calibri" w:eastAsia="Calibri" w:hAnsi="Calibri" w:cs="Calibri"/>
@@ -864,6 +860,15 @@
           <w:szCs w:val="40"/>
         </w:rPr>
         <w:t xml:space="preserve"> </w:t>
+      </w:r>
+      <w:r>
+        <w:rPr>
+          <w:b/>
+          <w:bCs/>
+          <w:sz w:val="40"/>
+          <w:szCs w:val="40"/>
+        </w:rPr>
+        <w:t>17/5/2023</w:t>
       </w:r>
     </w:p>
     <w:p>
@@ -1050,6 +1055,7 @@
         <w:rPr>
           <w:b/>
           <w:bCs/>
+          <w:noProof/>
           <w:sz w:val="40"/>
           <w:szCs w:val="40"/>
           <w:u w:val="single"/>

</xml_diff>